<commit_message>
feat: MODO practice done
Thank you so much Lord Jesus please help me on the next class in the Holy Mighty Name of Jesus the Name above all names in Jesus Holy name i pray my Lord and Savior Amen Amen Amen Hallelujah Hallelujah Hallelujah 🙏💗✝️
</commit_message>
<xml_diff>
--- a/University/y2t2/KP/tasks/lb1/res/звіт.docx
+++ b/University/y2t2/KP/tasks/lb1/res/звіт.docx
@@ -428,7 +428,13 @@
         <w:pStyle w:val="P"/>
       </w:pPr>
       <w:r>
-        <w:t xml:space="preserve">Нижче наведено процес запуску задач після встановлення </w:t>
+        <w:t xml:space="preserve">Нижче наведено процес запуску </w:t>
+      </w:r>
+      <w:r>
+        <w:t>служб</w:t>
+      </w:r>
+      <w:r>
+        <w:t xml:space="preserve"> після встановлення </w:t>
       </w:r>
       <w:r>
         <w:rPr>
@@ -694,10 +700,259 @@
     <w:p>
       <w:pPr>
         <w:pStyle w:val="P"/>
-        <w:rPr>
-          <w:lang w:val="en-US"/>
-        </w:rPr>
-      </w:pPr>
+      </w:pPr>
+      <w:r>
+        <w:lastRenderedPageBreak/>
+        <w:t>Нижче наведено процес</w:t>
+      </w:r>
+      <w:r>
+        <w:rPr>
+          <w:lang w:val="en-US"/>
+        </w:rPr>
+        <w:t xml:space="preserve"> </w:t>
+      </w:r>
+      <w:r>
+        <w:t>запуску служб</w:t>
+      </w:r>
+      <w:r>
+        <w:t xml:space="preserve"> після встановлення </w:t>
+      </w:r>
+      <w:r>
+        <w:rPr>
+          <w:lang w:val="en-US"/>
+        </w:rPr>
+        <w:t xml:space="preserve">HTCondor </w:t>
+      </w:r>
+      <w:r>
+        <w:t>на персональний комп’ютер, що виконує роль</w:t>
+      </w:r>
+      <w:r>
+        <w:rPr>
+          <w:lang w:val="en-US"/>
+        </w:rPr>
+        <w:t xml:space="preserve"> </w:t>
+      </w:r>
+      <w:r>
+        <w:t>обчислювальн</w:t>
+      </w:r>
+      <w:r>
+        <w:t>ої машини</w:t>
+      </w:r>
+      <w:r>
+        <w:t>.</w:t>
+      </w:r>
+    </w:p>
+    <w:p>
+      <w:pPr>
+        <w:pStyle w:val="P"/>
+        <w:rPr>
+          <w:lang w:val="en-US"/>
+        </w:rPr>
+      </w:pPr>
+    </w:p>
+    <w:p>
+      <w:pPr>
+        <w:pStyle w:val="P"/>
+        <w:ind w:firstLine="0"/>
+        <w:jc w:val="center"/>
+        <w:rPr>
+          <w:lang w:val="en-US"/>
+        </w:rPr>
+      </w:pPr>
+      <w:r>
+        <w:rPr>
+          <w:noProof/>
+        </w:rPr>
+        <w:drawing>
+          <wp:inline distT="0" distB="0" distL="0" distR="0" wp14:anchorId="77F0C3AD" wp14:editId="6A8FCC71">
+            <wp:extent cx="2238095" cy="190476"/>
+            <wp:effectExtent l="0" t="0" r="0" b="635"/>
+            <wp:docPr id="4" name="Рисунок 4"/>
+            <wp:cNvGraphicFramePr>
+              <a:graphicFrameLocks xmlns:a="http://schemas.openxmlformats.org/drawingml/2006/main" noChangeAspect="1"/>
+            </wp:cNvGraphicFramePr>
+            <a:graphic xmlns:a="http://schemas.openxmlformats.org/drawingml/2006/main">
+              <a:graphicData uri="http://schemas.openxmlformats.org/drawingml/2006/picture">
+                <pic:pic xmlns:pic="http://schemas.openxmlformats.org/drawingml/2006/picture">
+                  <pic:nvPicPr>
+                    <pic:cNvPr id="1" name=""/>
+                    <pic:cNvPicPr/>
+                  </pic:nvPicPr>
+                  <pic:blipFill>
+                    <a:blip r:embed="rId8"/>
+                    <a:stretch>
+                      <a:fillRect/>
+                    </a:stretch>
+                  </pic:blipFill>
+                  <pic:spPr>
+                    <a:xfrm>
+                      <a:off x="0" y="0"/>
+                      <a:ext cx="2238095" cy="190476"/>
+                    </a:xfrm>
+                    <a:prstGeom prst="rect">
+                      <a:avLst/>
+                    </a:prstGeom>
+                  </pic:spPr>
+                </pic:pic>
+              </a:graphicData>
+            </a:graphic>
+          </wp:inline>
+        </w:drawing>
+      </w:r>
+    </w:p>
+    <w:p>
+      <w:pPr>
+        <w:pStyle w:val="P"/>
+        <w:ind w:firstLine="0"/>
+        <w:jc w:val="center"/>
+        <w:rPr>
+          <w:lang w:val="en-US"/>
+        </w:rPr>
+      </w:pPr>
+      <w:r>
+        <w:t xml:space="preserve">Рисунок 2.1 – Запуск </w:t>
+      </w:r>
+      <w:r>
+        <w:rPr>
+          <w:lang w:val="en-US"/>
+        </w:rPr>
+        <w:t>condor_master</w:t>
+      </w:r>
+    </w:p>
+    <w:p>
+      <w:pPr>
+        <w:pStyle w:val="P"/>
+        <w:ind w:firstLine="0"/>
+        <w:jc w:val="center"/>
+        <w:rPr>
+          <w:lang w:val="en-US"/>
+        </w:rPr>
+      </w:pPr>
+    </w:p>
+    <w:p>
+      <w:pPr>
+        <w:pStyle w:val="P"/>
+        <w:ind w:firstLine="0"/>
+        <w:jc w:val="center"/>
+        <w:rPr>
+          <w:lang w:val="en-US"/>
+        </w:rPr>
+      </w:pPr>
+      <w:r>
+        <w:rPr>
+          <w:noProof/>
+        </w:rPr>
+        <w:drawing>
+          <wp:inline distT="0" distB="0" distL="0" distR="0" wp14:anchorId="158CC4F4" wp14:editId="546C83F4">
+            <wp:extent cx="2238095" cy="257143"/>
+            <wp:effectExtent l="0" t="0" r="0" b="0"/>
+            <wp:docPr id="5" name="Рисунок 5"/>
+            <wp:cNvGraphicFramePr>
+              <a:graphicFrameLocks xmlns:a="http://schemas.openxmlformats.org/drawingml/2006/main" noChangeAspect="1"/>
+            </wp:cNvGraphicFramePr>
+            <a:graphic xmlns:a="http://schemas.openxmlformats.org/drawingml/2006/main">
+              <a:graphicData uri="http://schemas.openxmlformats.org/drawingml/2006/picture">
+                <pic:pic xmlns:pic="http://schemas.openxmlformats.org/drawingml/2006/picture">
+                  <pic:nvPicPr>
+                    <pic:cNvPr id="1" name=""/>
+                    <pic:cNvPicPr/>
+                  </pic:nvPicPr>
+                  <pic:blipFill>
+                    <a:blip r:embed="rId9"/>
+                    <a:stretch>
+                      <a:fillRect/>
+                    </a:stretch>
+                  </pic:blipFill>
+                  <pic:spPr>
+                    <a:xfrm>
+                      <a:off x="0" y="0"/>
+                      <a:ext cx="2238095" cy="257143"/>
+                    </a:xfrm>
+                    <a:prstGeom prst="rect">
+                      <a:avLst/>
+                    </a:prstGeom>
+                  </pic:spPr>
+                </pic:pic>
+              </a:graphicData>
+            </a:graphic>
+          </wp:inline>
+        </w:drawing>
+      </w:r>
+    </w:p>
+    <w:p>
+      <w:pPr>
+        <w:pStyle w:val="P"/>
+        <w:ind w:firstLine="0"/>
+        <w:jc w:val="center"/>
+        <w:rPr>
+          <w:lang w:val="en-US"/>
+        </w:rPr>
+      </w:pPr>
+      <w:r>
+        <w:t xml:space="preserve">Рисунок 2.2 – Запуск </w:t>
+      </w:r>
+      <w:r>
+        <w:rPr>
+          <w:lang w:val="en-US"/>
+        </w:rPr>
+        <w:t>condor_startd</w:t>
+      </w:r>
+    </w:p>
+    <w:p>
+      <w:pPr>
+        <w:pStyle w:val="P"/>
+      </w:pPr>
+    </w:p>
+    <w:p>
+      <w:pPr>
+        <w:pStyle w:val="H3"/>
+      </w:pPr>
+      <w:r>
+        <w:t>Налаштування користувача</w:t>
+      </w:r>
+    </w:p>
+    <w:p>
+      <w:pPr>
+        <w:pStyle w:val="P"/>
+      </w:pPr>
+    </w:p>
+    <w:p>
+      <w:pPr>
+        <w:pStyle w:val="P"/>
+      </w:pPr>
+      <w:r>
+        <w:t>Нижче наведено процес</w:t>
+      </w:r>
+      <w:r>
+        <w:rPr>
+          <w:lang w:val="en-US"/>
+        </w:rPr>
+        <w:t xml:space="preserve"> </w:t>
+      </w:r>
+      <w:r>
+        <w:t xml:space="preserve">запуску служб після встановлення </w:t>
+      </w:r>
+      <w:r>
+        <w:rPr>
+          <w:lang w:val="en-US"/>
+        </w:rPr>
+        <w:t xml:space="preserve">HTCondor </w:t>
+      </w:r>
+      <w:r>
+        <w:t>на персональний комп’ютер, що виконує роль</w:t>
+      </w:r>
+      <w:r>
+        <w:rPr>
+          <w:lang w:val="en-US"/>
+        </w:rPr>
+        <w:t xml:space="preserve"> </w:t>
+      </w:r>
+      <w:r>
+        <w:t>користувача</w:t>
+      </w:r>
+      <w:r>
+        <w:t>.</w:t>
+      </w:r>
     </w:p>
     <w:p>
       <w:pPr>
@@ -725,16 +980,7 @@
         </w:rPr>
       </w:pPr>
       <w:r>
-        <w:t>Таким чином, ми н</w:t>
-      </w:r>
-      <w:r>
-        <w:t>авчи</w:t>
-      </w:r>
-      <w:r>
-        <w:t>л</w:t>
-      </w:r>
-      <w:r>
-        <w:t xml:space="preserve">ися розгортати та конфігурувати обчислювальний кластер на базі системи </w:t>
+        <w:t xml:space="preserve">Таким чином, ми навчилися розгортати та конфігурувати обчислювальний кластер на базі системи </w:t>
       </w:r>
       <w:r>
         <w:rPr>
@@ -758,13 +1004,102 @@
     </w:p>
     <w:p>
       <w:pPr>
-        <w:pStyle w:val="P"/>
-      </w:pPr>
-    </w:p>
-    <w:p>
-      <w:pPr>
-        <w:pStyle w:val="P"/>
-      </w:pPr>
+        <w:pStyle w:val="H3"/>
+      </w:pPr>
+      <w:r>
+        <w:t>Що таке HTCondor?</w:t>
+      </w:r>
+    </w:p>
+    <w:p>
+      <w:pPr>
+        <w:pStyle w:val="P"/>
+      </w:pPr>
+    </w:p>
+    <w:p>
+      <w:pPr>
+        <w:pStyle w:val="P"/>
+      </w:pPr>
+      <w:r>
+        <w:t>HTCondor - це система високопропускних обчислень (HTC), яка дозволяє розподілено обробляти завдання через мережу комп'ютерів. Вона призначена для обробки великомасштабних, паралельних і розподілених обчислювальних завдань, що робить її корисною для наукових досліджень та інших застосувань, які вимагають значних обчислювальних ресурсів.</w:t>
+      </w:r>
+    </w:p>
+    <w:p>
+      <w:pPr>
+        <w:pStyle w:val="P"/>
+      </w:pPr>
+    </w:p>
+    <w:p>
+      <w:pPr>
+        <w:pStyle w:val="H3"/>
+      </w:pPr>
+      <w:r>
+        <w:t>Мета використання проміжного програмного забезпечення</w:t>
+      </w:r>
+    </w:p>
+    <w:p>
+      <w:pPr>
+        <w:pStyle w:val="P"/>
+      </w:pPr>
+    </w:p>
+    <w:p>
+      <w:pPr>
+        <w:pStyle w:val="P"/>
+      </w:pPr>
+      <w:r>
+        <w:t>Метою використання проміжного програмного забезпечення в HTCondor є полегшення комунікації між різними компонентами системи. Проміжне програмне забезпечення виконує роль сполучної ланки, дозволяючи виконувати завдання, планувати їх виконання та розподіляти роботу по мережі. Воно керує ресурсами, визначає пріоритетність завдань і гарантує, що завдання виконуються ефективно.</w:t>
+      </w:r>
+    </w:p>
+    <w:p>
+      <w:pPr>
+        <w:pStyle w:val="P"/>
+      </w:pPr>
+    </w:p>
+    <w:p>
+      <w:pPr>
+        <w:pStyle w:val="H3"/>
+      </w:pPr>
+      <w:r>
+        <w:t>Які необхідно запустити команди для роботи HTCondor?</w:t>
+      </w:r>
+    </w:p>
+    <w:p>
+      <w:pPr>
+        <w:pStyle w:val="P"/>
+      </w:pPr>
+    </w:p>
+    <w:p>
+      <w:pPr>
+        <w:pStyle w:val="P"/>
+      </w:pPr>
+      <w:r>
+        <w:t>Щоб запустити HTCondor, зазвичай потрібно встановити програмне забезпечення HTCondor на локальній машині і на всіх віддалених машинах, які будуть використовуватися для обчислень. Після цього слід запустити служби HTCondor, які є фоновими процесами, що керують системою. Конкретні команди для запуску HTCondor можуть відрізнятися залежно від операційної системи і конкретних налаштувань, але, як правило, слід використовувати такі команди, як condor_startup для запуску сервісів і condor_submit для створення завдань.</w:t>
+      </w:r>
+    </w:p>
+    <w:p>
+      <w:pPr>
+        <w:pStyle w:val="P"/>
+      </w:pPr>
+    </w:p>
+    <w:p>
+      <w:pPr>
+        <w:pStyle w:val="H3"/>
+      </w:pPr>
+      <w:r>
+        <w:t>Які існують аналоги HTCondor?</w:t>
+      </w:r>
+    </w:p>
+    <w:p>
+      <w:pPr>
+        <w:pStyle w:val="P"/>
+      </w:pPr>
+    </w:p>
+    <w:p>
+      <w:pPr>
+        <w:pStyle w:val="P"/>
+      </w:pPr>
+      <w:r>
+        <w:t>Аналогами HTCondor є інші обчислювальні системи з високою пропускною здатністю, такі як Sun Grid Engine (SGE), LSF та PBS Pro. Ці системи також надають можливості розподілених обчислень і використовуються для подібних цілей, таких як запуск великомасштабних симуляцій або обробка великих наборів даних.</w:t>
+      </w:r>
     </w:p>
     <w:sectPr>
       <w:pgSz w:w="11906" w:h="16838"/>

</xml_diff>